<commit_message>
Photo and data fix
</commit_message>
<xml_diff>
--- a/Final Report.docx
+++ b/Final Report.docx
@@ -1095,81 +1095,22 @@
         <w:pStyle w:val="Text"/>
       </w:pPr>
       <w:r>
-        <w:t>The optimization function used is the adam optimizer which is an adaptive gradient descent method already present in the Tensorflow architecture. Learning rate is set at .0048 so that the process grows slow and reach a global minimum for error and does not overshoot minima. Loss</w:t>
-      </w:r>
-      <w:r>
-        <w:t xml:space="preserve"> function which has been defined</w:t>
-      </w:r>
-      <w:r>
-        <w:t xml:space="preserve"> has to be reduced to the minimum and </w:t>
-      </w:r>
-      <w:r>
-        <w:t xml:space="preserve">it </w:t>
-      </w:r>
-      <w:r>
-        <w:t>is defined based on the two separate losses: loss1 and loss2. Both loss</w:t>
-      </w:r>
-      <w:r>
-        <w:t>es</w:t>
-      </w:r>
-      <w:r>
-        <w:t xml:space="preserve"> are defined based on the cross entropy and softmax function</w:t>
-      </w:r>
-      <w:r>
-        <w:t xml:space="preserve">. </w:t>
-      </w:r>
-      <w:r>
-        <w:t xml:space="preserve">while loss1 is trying to reduce error </w:t>
-      </w:r>
-      <w:r>
-        <w:t>of not starting the answer at the right position, loss2 tries to reduce the error that the answer is not ended at the right position.</w:t>
-      </w:r>
-    </w:p>
-    <w:p>
-      <w:pPr>
-        <w:pStyle w:val="Text"/>
-      </w:pPr>
-    </w:p>
-    <w:p>
-      <w:pPr>
-        <w:pStyle w:val="Text"/>
-      </w:pPr>
-      <w:r>
-        <w:t xml:space="preserve">To implement the window and improve the performance an implementation of Bi directional long short-term memory with RNN is used rather than a plain RNN layer. Here the </w:t>
-      </w:r>
-      <w:r>
-        <w:t>BiLSTM layer takes care of the RNN and window functionality before the encoding and decoding of the data.</w:t>
-      </w:r>
-    </w:p>
-    <w:p>
-      <w:pPr>
-        <w:pStyle w:val="Text"/>
-      </w:pPr>
-    </w:p>
-    <w:p>
-      <w:pPr>
-        <w:pStyle w:val="Text"/>
-      </w:pPr>
-      <w:r>
-        <w:t xml:space="preserve">The model has many other configurable parameters which include the batch size i.e. how many contexts to be fed into the model at once and validation size that defines after each batch, on what size should the model be tested. These variables are changed as per empirical methods to improve end </w:t>
-      </w:r>
-      <w:r>
         <w:rPr>
           <w:noProof/>
         </w:rPr>
         <w:drawing>
-          <wp:anchor distT="0" distB="0" distL="114300" distR="114300" simplePos="0" relativeHeight="251660800" behindDoc="0" locked="0" layoutInCell="1" allowOverlap="1" wp14:anchorId="1581F1CC" wp14:editId="7BDB59A2">
+          <wp:anchor distT="0" distB="0" distL="114300" distR="114300" simplePos="0" relativeHeight="251659776" behindDoc="0" locked="0" layoutInCell="1" allowOverlap="1" wp14:anchorId="3EB6AEF5" wp14:editId="0A341F61">
             <wp:simplePos x="0" y="0"/>
             <wp:positionH relativeFrom="column">
-              <wp:posOffset>3409950</wp:posOffset>
+              <wp:posOffset>3362325</wp:posOffset>
             </wp:positionH>
             <wp:positionV relativeFrom="page">
-              <wp:posOffset>695325</wp:posOffset>
+              <wp:posOffset>6736080</wp:posOffset>
             </wp:positionV>
             <wp:extent cx="3086100" cy="2314575"/>
             <wp:effectExtent l="0" t="0" r="0" b="9525"/>
             <wp:wrapTopAndBottom/>
-            <wp:docPr id="4" name="Picture 4"/>
+            <wp:docPr id="3" name="Picture 3"/>
             <wp:cNvGraphicFramePr>
               <a:graphicFrameLocks xmlns:a="http://schemas.openxmlformats.org/drawingml/2006/main" noChangeAspect="1"/>
             </wp:cNvGraphicFramePr>
@@ -1177,7 +1118,7 @@
               <a:graphicData uri="http://schemas.openxmlformats.org/drawingml/2006/picture">
                 <pic:pic xmlns:pic="http://schemas.openxmlformats.org/drawingml/2006/picture">
                   <pic:nvPicPr>
-                    <pic:cNvPr id="0" name="Picture 2"/>
+                    <pic:cNvPr id="0" name="Picture 1"/>
                     <pic:cNvPicPr>
                       <a:picLocks noChangeAspect="1" noChangeArrowheads="1"/>
                     </pic:cNvPicPr>
@@ -1215,7 +1156,63 @@
         </w:drawing>
       </w:r>
       <w:r>
-        <w:t>results. The list of configuration parameter changed, and the results is provided in the next section.</w:t>
+        <w:t>The optimization function used is the adam optimizer which is an adaptive gradient descent method already present in the Tensorflow architecture. Learning rate is set at .0048 so that the process grows slow and reach a global minimum for error and does not overshoot minima. Loss</w:t>
+      </w:r>
+      <w:r>
+        <w:t xml:space="preserve"> function which has been defined</w:t>
+      </w:r>
+      <w:r>
+        <w:t xml:space="preserve"> has to be reduced to the minimum and </w:t>
+      </w:r>
+      <w:r>
+        <w:t xml:space="preserve">it </w:t>
+      </w:r>
+      <w:r>
+        <w:t>is defined based on the two separate losses: loss1 and loss2. Both loss</w:t>
+      </w:r>
+      <w:r>
+        <w:t>es</w:t>
+      </w:r>
+      <w:r>
+        <w:t xml:space="preserve"> are defined based on the cross entropy and softmax function</w:t>
+      </w:r>
+      <w:r>
+        <w:t xml:space="preserve">. </w:t>
+      </w:r>
+      <w:r>
+        <w:t xml:space="preserve">while loss1 is trying to reduce error </w:t>
+      </w:r>
+      <w:r>
+        <w:t>of not starting the answer at the right position, loss2 tries to reduce the error that the answer is not ended at the right position.</w:t>
+      </w:r>
+    </w:p>
+    <w:p>
+      <w:pPr>
+        <w:pStyle w:val="Text"/>
+      </w:pPr>
+    </w:p>
+    <w:p>
+      <w:pPr>
+        <w:pStyle w:val="Text"/>
+      </w:pPr>
+      <w:r>
+        <w:t xml:space="preserve">To implement the window and improve the performance an implementation of Bi directional long short-term memory with RNN is used rather than a plain RNN layer. Here the </w:t>
+      </w:r>
+      <w:r>
+        <w:t>BiLSTM layer takes care of the RNN and window functionality before the encoding and decoding of the data.</w:t>
+      </w:r>
+    </w:p>
+    <w:p>
+      <w:pPr>
+        <w:pStyle w:val="Text"/>
+      </w:pPr>
+    </w:p>
+    <w:p>
+      <w:pPr>
+        <w:pStyle w:val="Text"/>
+      </w:pPr>
+      <w:r>
+        <w:t>The model has many other configurable parameters which include the batch size i.e. how many contexts to be fed into the model at once and validation size that defines after each batch, on what size should the model be tested. These variables are changed as per empirical methods to improve end results. The list of configuration parameter changed, and the results is provided in the next section.</w:t>
       </w:r>
     </w:p>
     <w:p>
@@ -1420,54 +1417,24 @@
           <w:u w:val="single"/>
         </w:rPr>
       </w:pPr>
-    </w:p>
-    <w:p>
-      <w:pPr>
-        <w:pStyle w:val="Text"/>
-        <w:rPr>
-          <w:b/>
-          <w:u w:val="single"/>
-        </w:rPr>
-      </w:pPr>
-    </w:p>
-    <w:p>
-      <w:pPr>
-        <w:pStyle w:val="Text"/>
-        <w:rPr>
-          <w:b/>
-          <w:u w:val="single"/>
-        </w:rPr>
-      </w:pPr>
-      <w:r>
-        <w:rPr>
-          <w:b/>
-          <w:u w:val="single"/>
-        </w:rPr>
-        <w:t>Parameters</w:t>
-      </w:r>
-    </w:p>
-    <w:p>
-      <w:pPr>
-        <w:pStyle w:val="Text"/>
-      </w:pPr>
       <w:r>
         <w:rPr>
           <w:noProof/>
         </w:rPr>
         <w:lastRenderedPageBreak/>
         <w:drawing>
-          <wp:anchor distT="0" distB="0" distL="114300" distR="114300" simplePos="0" relativeHeight="251658752" behindDoc="0" locked="0" layoutInCell="1" allowOverlap="1" wp14:anchorId="71B913A0" wp14:editId="2E03BF66">
+          <wp:anchor distT="0" distB="0" distL="114300" distR="114300" simplePos="0" relativeHeight="251660800" behindDoc="0" locked="0" layoutInCell="1" allowOverlap="1" wp14:anchorId="1581F1CC" wp14:editId="73649E3A">
             <wp:simplePos x="0" y="0"/>
             <wp:positionH relativeFrom="column">
-              <wp:posOffset>-142875</wp:posOffset>
+              <wp:align>right</wp:align>
             </wp:positionH>
             <wp:positionV relativeFrom="page">
-              <wp:posOffset>7391400</wp:posOffset>
+              <wp:posOffset>3185160</wp:posOffset>
             </wp:positionV>
             <wp:extent cx="3086100" cy="2314575"/>
             <wp:effectExtent l="0" t="0" r="0" b="9525"/>
-            <wp:wrapSquare wrapText="bothSides"/>
-            <wp:docPr id="1" name="Picture 1" descr="A close up of a map&#10;&#10;Description generated with high confidence"/>
+            <wp:wrapTopAndBottom/>
+            <wp:docPr id="4" name="Picture 4"/>
             <wp:cNvGraphicFramePr>
               <a:graphicFrameLocks xmlns:a="http://schemas.openxmlformats.org/drawingml/2006/main" noChangeAspect="1"/>
             </wp:cNvGraphicFramePr>
@@ -1475,61 +1442,13 @@
               <a:graphicData uri="http://schemas.openxmlformats.org/drawingml/2006/picture">
                 <pic:pic xmlns:pic="http://schemas.openxmlformats.org/drawingml/2006/picture">
                   <pic:nvPicPr>
-                    <pic:cNvPr id="1" name="EM_scores.png"/>
-                    <pic:cNvPicPr/>
-                  </pic:nvPicPr>
-                  <pic:blipFill>
-                    <a:blip r:embed="rId9"/>
-                    <a:stretch>
-                      <a:fillRect/>
-                    </a:stretch>
-                  </pic:blipFill>
-                  <pic:spPr>
-                    <a:xfrm>
-                      <a:off x="0" y="0"/>
-                      <a:ext cx="3086100" cy="2314575"/>
-                    </a:xfrm>
-                    <a:prstGeom prst="rect">
-                      <a:avLst/>
-                    </a:prstGeom>
-                  </pic:spPr>
-                </pic:pic>
-              </a:graphicData>
-            </a:graphic>
-          </wp:anchor>
-        </w:drawing>
-      </w:r>
-      <w:r>
-        <w:rPr>
-          <w:noProof/>
-        </w:rPr>
-        <w:drawing>
-          <wp:anchor distT="0" distB="0" distL="114300" distR="114300" simplePos="0" relativeHeight="251659776" behindDoc="0" locked="0" layoutInCell="1" allowOverlap="1" wp14:anchorId="3EB6AEF5" wp14:editId="7E9F3161">
-            <wp:simplePos x="0" y="0"/>
-            <wp:positionH relativeFrom="column">
-              <wp:posOffset>-142875</wp:posOffset>
-            </wp:positionH>
-            <wp:positionV relativeFrom="page">
-              <wp:posOffset>4800600</wp:posOffset>
-            </wp:positionV>
-            <wp:extent cx="3086100" cy="2314575"/>
-            <wp:effectExtent l="0" t="0" r="0" b="9525"/>
-            <wp:wrapTopAndBottom/>
-            <wp:docPr id="3" name="Picture 3"/>
-            <wp:cNvGraphicFramePr>
-              <a:graphicFrameLocks xmlns:a="http://schemas.openxmlformats.org/drawingml/2006/main" noChangeAspect="1"/>
-            </wp:cNvGraphicFramePr>
-            <a:graphic xmlns:a="http://schemas.openxmlformats.org/drawingml/2006/main">
-              <a:graphicData uri="http://schemas.openxmlformats.org/drawingml/2006/picture">
-                <pic:pic xmlns:pic="http://schemas.openxmlformats.org/drawingml/2006/picture">
-                  <pic:nvPicPr>
-                    <pic:cNvPr id="0" name="Picture 1"/>
+                    <pic:cNvPr id="0" name="Picture 2"/>
                     <pic:cNvPicPr>
                       <a:picLocks noChangeAspect="1" noChangeArrowheads="1"/>
                     </pic:cNvPicPr>
                   </pic:nvPicPr>
                   <pic:blipFill>
-                    <a:blip r:embed="rId10">
+                    <a:blip r:embed="rId9">
                       <a:extLst>
                         <a:ext uri="{28A0092B-C50C-407E-A947-70E740481C1C}">
                           <a14:useLocalDpi xmlns:a14="http://schemas.microsoft.com/office/drawing/2010/main" val="0"/>
@@ -1560,91 +1479,23 @@
           </wp:anchor>
         </w:drawing>
       </w:r>
-      <w:proofErr w:type="spellStart"/>
-      <w:r>
-        <w:t>batch_size</w:t>
-      </w:r>
-      <w:proofErr w:type="spellEnd"/>
-      <w:r>
-        <w:t>: 128</w:t>
-      </w:r>
-    </w:p>
-    <w:p>
-      <w:pPr>
-        <w:pStyle w:val="Text"/>
-      </w:pPr>
-      <w:proofErr w:type="spellStart"/>
-      <w:r>
-        <w:t>eval_num</w:t>
-      </w:r>
-      <w:proofErr w:type="spellEnd"/>
-      <w:r>
-        <w:t>: 500</w:t>
-      </w:r>
-    </w:p>
-    <w:p>
-      <w:pPr>
-        <w:pStyle w:val="Text"/>
-      </w:pPr>
-      <w:proofErr w:type="spellStart"/>
-      <w:r>
-        <w:t>window_size</w:t>
-      </w:r>
-      <w:proofErr w:type="spellEnd"/>
-      <w:r>
-        <w:t>: 3</w:t>
-      </w:r>
-    </w:p>
-    <w:p>
-      <w:pPr>
-        <w:pStyle w:val="Text"/>
-      </w:pPr>
-      <w:proofErr w:type="spellStart"/>
-      <w:r>
-        <w:t>num_epochs</w:t>
-      </w:r>
-      <w:proofErr w:type="spellEnd"/>
-      <w:r>
-        <w:t>: 10</w:t>
-      </w:r>
-    </w:p>
-    <w:p>
-      <w:pPr>
-        <w:pStyle w:val="Text"/>
-      </w:pPr>
-      <w:proofErr w:type="spellStart"/>
-      <w:r>
-        <w:t>learning_rate</w:t>
-      </w:r>
-      <w:proofErr w:type="spellEnd"/>
-      <w:r>
-        <w:t>:</w:t>
-      </w:r>
-      <w:r>
-        <w:t xml:space="preserve"> 0.048</w:t>
-      </w:r>
-    </w:p>
-    <w:p>
-      <w:pPr>
-        <w:pStyle w:val="Text"/>
-      </w:pPr>
       <w:r>
         <w:rPr>
           <w:noProof/>
         </w:rPr>
         <w:drawing>
-          <wp:anchor distT="0" distB="0" distL="114300" distR="114300" simplePos="0" relativeHeight="251662848" behindDoc="0" locked="0" layoutInCell="1" allowOverlap="1" wp14:anchorId="193C3857" wp14:editId="7149BCF6">
+          <wp:anchor distT="0" distB="0" distL="114300" distR="114300" simplePos="0" relativeHeight="251658752" behindDoc="0" locked="0" layoutInCell="1" allowOverlap="1" wp14:anchorId="71B913A0" wp14:editId="626E0783">
             <wp:simplePos x="0" y="0"/>
             <wp:positionH relativeFrom="column">
-              <wp:posOffset>95250</wp:posOffset>
+              <wp:posOffset>-83820</wp:posOffset>
             </wp:positionH>
-            <wp:positionV relativeFrom="page">
-              <wp:posOffset>5229225</wp:posOffset>
+            <wp:positionV relativeFrom="margin">
+              <wp:align>top</wp:align>
             </wp:positionV>
-            <wp:extent cx="2943225" cy="1990725"/>
-            <wp:effectExtent l="0" t="0" r="9525" b="9525"/>
+            <wp:extent cx="3086100" cy="2314575"/>
+            <wp:effectExtent l="0" t="0" r="0" b="9525"/>
             <wp:wrapSquare wrapText="bothSides"/>
-            <wp:docPr id="8" name="Picture 8"/>
+            <wp:docPr id="1" name="Picture 1" descr="A close up of a map&#10;&#10;Description generated with high confidence"/>
             <wp:cNvGraphicFramePr>
               <a:graphicFrameLocks xmlns:a="http://schemas.openxmlformats.org/drawingml/2006/main" noChangeAspect="1"/>
             </wp:cNvGraphicFramePr>
@@ -1652,7 +1503,55 @@
               <a:graphicData uri="http://schemas.openxmlformats.org/drawingml/2006/picture">
                 <pic:pic xmlns:pic="http://schemas.openxmlformats.org/drawingml/2006/picture">
                   <pic:nvPicPr>
-                    <pic:cNvPr id="0" name="Picture 3"/>
+                    <pic:cNvPr id="1" name="EM_scores.png"/>
+                    <pic:cNvPicPr/>
+                  </pic:nvPicPr>
+                  <pic:blipFill>
+                    <a:blip r:embed="rId10"/>
+                    <a:stretch>
+                      <a:fillRect/>
+                    </a:stretch>
+                  </pic:blipFill>
+                  <pic:spPr>
+                    <a:xfrm>
+                      <a:off x="0" y="0"/>
+                      <a:ext cx="3086100" cy="2314575"/>
+                    </a:xfrm>
+                    <a:prstGeom prst="rect">
+                      <a:avLst/>
+                    </a:prstGeom>
+                  </pic:spPr>
+                </pic:pic>
+              </a:graphicData>
+            </a:graphic>
+          </wp:anchor>
+        </w:drawing>
+      </w:r>
+      <w:r>
+        <w:rPr>
+          <w:noProof/>
+        </w:rPr>
+        <w:drawing>
+          <wp:anchor distT="0" distB="0" distL="114300" distR="114300" simplePos="0" relativeHeight="251661824" behindDoc="0" locked="0" layoutInCell="1" allowOverlap="1" wp14:anchorId="1C18BEE9" wp14:editId="66563F54">
+            <wp:simplePos x="0" y="0"/>
+            <wp:positionH relativeFrom="column">
+              <wp:posOffset>3474720</wp:posOffset>
+            </wp:positionH>
+            <wp:positionV relativeFrom="margin">
+              <wp:align>top</wp:align>
+            </wp:positionV>
+            <wp:extent cx="3086100" cy="2315210"/>
+            <wp:effectExtent l="0" t="0" r="0" b="8890"/>
+            <wp:wrapSquare wrapText="bothSides"/>
+            <wp:docPr id="6" name="Picture 6"/>
+            <wp:cNvGraphicFramePr>
+              <a:graphicFrameLocks xmlns:a="http://schemas.openxmlformats.org/drawingml/2006/main" noChangeAspect="1"/>
+            </wp:cNvGraphicFramePr>
+            <a:graphic xmlns:a="http://schemas.openxmlformats.org/drawingml/2006/main">
+              <a:graphicData uri="http://schemas.openxmlformats.org/drawingml/2006/picture">
+                <pic:pic xmlns:pic="http://schemas.openxmlformats.org/drawingml/2006/picture">
+                  <pic:nvPicPr>
+                    <pic:cNvPr id="0" name="Picture 2"/>
                     <pic:cNvPicPr>
                       <a:picLocks noChangeAspect="1" noChangeArrowheads="1"/>
                     </pic:cNvPicPr>
@@ -1673,7 +1572,162 @@
                   <pic:spPr bwMode="auto">
                     <a:xfrm>
                       <a:off x="0" y="0"/>
-                      <a:ext cx="2943225" cy="1990725"/>
+                      <a:ext cx="3086100" cy="2315210"/>
+                    </a:xfrm>
+                    <a:prstGeom prst="rect">
+                      <a:avLst/>
+                    </a:prstGeom>
+                    <a:noFill/>
+                  </pic:spPr>
+                </pic:pic>
+              </a:graphicData>
+            </a:graphic>
+          </wp:anchor>
+        </w:drawing>
+      </w:r>
+    </w:p>
+    <w:p>
+      <w:pPr>
+        <w:pStyle w:val="Text"/>
+      </w:pPr>
+    </w:p>
+    <w:p>
+      <w:pPr>
+        <w:pStyle w:val="Text"/>
+        <w:ind w:left="270"/>
+        <w:rPr>
+          <w:b/>
+          <w:u w:val="single"/>
+        </w:rPr>
+      </w:pPr>
+      <w:r>
+        <w:rPr>
+          <w:b/>
+          <w:u w:val="single"/>
+        </w:rPr>
+        <w:t>Parameters</w:t>
+      </w:r>
+    </w:p>
+    <w:p>
+      <w:pPr>
+        <w:pStyle w:val="Text"/>
+        <w:ind w:left="270"/>
+      </w:pPr>
+      <w:proofErr w:type="spellStart"/>
+      <w:r>
+        <w:t>batch_size</w:t>
+      </w:r>
+      <w:proofErr w:type="spellEnd"/>
+      <w:r>
+        <w:t>: 128</w:t>
+      </w:r>
+    </w:p>
+    <w:p>
+      <w:pPr>
+        <w:pStyle w:val="Text"/>
+        <w:ind w:left="270"/>
+      </w:pPr>
+      <w:proofErr w:type="spellStart"/>
+      <w:r>
+        <w:t>eval_num</w:t>
+      </w:r>
+      <w:proofErr w:type="spellEnd"/>
+      <w:r>
+        <w:t>: 500</w:t>
+      </w:r>
+    </w:p>
+    <w:p>
+      <w:pPr>
+        <w:pStyle w:val="Text"/>
+        <w:ind w:left="270"/>
+      </w:pPr>
+      <w:proofErr w:type="spellStart"/>
+      <w:r>
+        <w:t>window_size</w:t>
+      </w:r>
+      <w:proofErr w:type="spellEnd"/>
+      <w:r>
+        <w:t>: 3</w:t>
+      </w:r>
+    </w:p>
+    <w:p>
+      <w:pPr>
+        <w:pStyle w:val="Text"/>
+        <w:ind w:left="270"/>
+      </w:pPr>
+      <w:proofErr w:type="spellStart"/>
+      <w:r>
+        <w:t>num_epochs</w:t>
+      </w:r>
+      <w:proofErr w:type="spellEnd"/>
+      <w:r>
+        <w:t>: 10</w:t>
+      </w:r>
+    </w:p>
+    <w:p>
+      <w:pPr>
+        <w:pStyle w:val="Text"/>
+        <w:ind w:left="270"/>
+      </w:pPr>
+      <w:proofErr w:type="spellStart"/>
+      <w:r>
+        <w:t>learning_rate</w:t>
+      </w:r>
+      <w:proofErr w:type="spellEnd"/>
+      <w:r>
+        <w:t>: 0.048</w:t>
+      </w:r>
+    </w:p>
+    <w:p>
+      <w:pPr>
+        <w:pStyle w:val="Text"/>
+      </w:pPr>
+      <w:r>
+        <w:rPr>
+          <w:noProof/>
+        </w:rPr>
+        <w:drawing>
+          <wp:anchor distT="0" distB="0" distL="114300" distR="114300" simplePos="0" relativeHeight="251662848" behindDoc="0" locked="0" layoutInCell="1" allowOverlap="1" wp14:anchorId="193C3857" wp14:editId="15AE6956">
+            <wp:simplePos x="0" y="0"/>
+            <wp:positionH relativeFrom="margin">
+              <wp:posOffset>-236855</wp:posOffset>
+            </wp:positionH>
+            <wp:positionV relativeFrom="margin">
+              <wp:posOffset>6073140</wp:posOffset>
+            </wp:positionV>
+            <wp:extent cx="3179445" cy="2150745"/>
+            <wp:effectExtent l="0" t="0" r="1905" b="1905"/>
+            <wp:wrapSquare wrapText="bothSides"/>
+            <wp:docPr id="8" name="Picture 8"/>
+            <wp:cNvGraphicFramePr>
+              <a:graphicFrameLocks xmlns:a="http://schemas.openxmlformats.org/drawingml/2006/main" noChangeAspect="1"/>
+            </wp:cNvGraphicFramePr>
+            <a:graphic xmlns:a="http://schemas.openxmlformats.org/drawingml/2006/main">
+              <a:graphicData uri="http://schemas.openxmlformats.org/drawingml/2006/picture">
+                <pic:pic xmlns:pic="http://schemas.openxmlformats.org/drawingml/2006/picture">
+                  <pic:nvPicPr>
+                    <pic:cNvPr id="0" name="Picture 3"/>
+                    <pic:cNvPicPr>
+                      <a:picLocks noChangeAspect="1" noChangeArrowheads="1"/>
+                    </pic:cNvPicPr>
+                  </pic:nvPicPr>
+                  <pic:blipFill>
+                    <a:blip r:embed="rId12">
+                      <a:extLst>
+                        <a:ext uri="{28A0092B-C50C-407E-A947-70E740481C1C}">
+                          <a14:useLocalDpi xmlns:a14="http://schemas.microsoft.com/office/drawing/2010/main" val="0"/>
+                        </a:ext>
+                      </a:extLst>
+                    </a:blip>
+                    <a:srcRect/>
+                    <a:stretch>
+                      <a:fillRect/>
+                    </a:stretch>
+                  </pic:blipFill>
+                  <pic:spPr bwMode="auto">
+                    <a:xfrm>
+                      <a:off x="0" y="0"/>
+                      <a:ext cx="3179445" cy="2150745"/>
                     </a:xfrm>
                     <a:prstGeom prst="rect">
                       <a:avLst/>
@@ -1707,71 +1761,18 @@
       <w:pPr>
         <w:pStyle w:val="Text"/>
       </w:pPr>
-    </w:p>
-    <w:p>
-      <w:pPr>
-        <w:pStyle w:val="Text"/>
-      </w:pPr>
-      <w:r>
-        <w:t>F1 score in this case reached a maximum of 18 on the train set while at 1</w:t>
-      </w:r>
-      <w:r>
-        <w:t>7</w:t>
-      </w:r>
-      <w:r>
-        <w:t xml:space="preserve"> on the validation dataset. The batch size </w:t>
-      </w:r>
-      <w:r>
-        <w:t xml:space="preserve">128 </w:t>
-      </w:r>
-      <w:r>
-        <w:t xml:space="preserve">and epoch </w:t>
-      </w:r>
-      <w:r>
-        <w:t>were able to give a lot more data to the neural network to learn and hence it performed quite well on the train as well as test data. EM value reach to a maximum of 11 on the validation which is quite high from previous run. The loss function has a subtle drop but did not change drastically with each run.</w:t>
-      </w:r>
-    </w:p>
-    <w:p>
-      <w:pPr>
-        <w:pStyle w:val="Text"/>
-      </w:pPr>
-    </w:p>
-    <w:p>
-      <w:pPr>
-        <w:pStyle w:val="Text"/>
-      </w:pPr>
-    </w:p>
-    <w:p>
-      <w:pPr>
-        <w:pStyle w:val="Text"/>
-      </w:pPr>
-    </w:p>
-    <w:p>
-      <w:pPr>
-        <w:pStyle w:val="Text"/>
-      </w:pPr>
-    </w:p>
-    <w:p>
-      <w:pPr>
-        <w:pStyle w:val="Text"/>
-      </w:pPr>
-    </w:p>
-    <w:p>
-      <w:pPr>
-        <w:pStyle w:val="Text"/>
-      </w:pPr>
       <w:r>
         <w:rPr>
           <w:noProof/>
         </w:rPr>
         <w:drawing>
-          <wp:anchor distT="0" distB="0" distL="114300" distR="114300" simplePos="0" relativeHeight="251663872" behindDoc="0" locked="0" layoutInCell="1" allowOverlap="1" wp14:anchorId="712112B0" wp14:editId="2C8EB503">
+          <wp:anchor distT="0" distB="0" distL="114300" distR="114300" simplePos="0" relativeHeight="251663872" behindDoc="0" locked="0" layoutInCell="1" allowOverlap="1" wp14:anchorId="712112B0" wp14:editId="27D85285">
             <wp:simplePos x="0" y="0"/>
             <wp:positionH relativeFrom="column">
-              <wp:posOffset>0</wp:posOffset>
+              <wp:posOffset>304800</wp:posOffset>
             </wp:positionH>
             <wp:positionV relativeFrom="page">
-              <wp:posOffset>3057525</wp:posOffset>
+              <wp:posOffset>3230880</wp:posOffset>
             </wp:positionV>
             <wp:extent cx="2990850" cy="2208530"/>
             <wp:effectExtent l="0" t="0" r="0" b="1270"/>
@@ -1790,7 +1791,7 @@
                     </pic:cNvPicPr>
                   </pic:nvPicPr>
                   <pic:blipFill>
-                    <a:blip r:embed="rId12">
+                    <a:blip r:embed="rId13">
                       <a:extLst>
                         <a:ext uri="{28A0092B-C50C-407E-A947-70E740481C1C}">
                           <a14:useLocalDpi xmlns:a14="http://schemas.microsoft.com/office/drawing/2010/main" val="0"/>
@@ -1824,68 +1825,160 @@
     </w:p>
     <w:p>
       <w:pPr>
+        <w:pStyle w:val="Text"/>
+      </w:pPr>
+    </w:p>
+    <w:p>
+      <w:pPr>
+        <w:pStyle w:val="Text"/>
+      </w:pPr>
+    </w:p>
+    <w:p>
+      <w:pPr>
+        <w:pStyle w:val="Text"/>
+      </w:pPr>
+      <w:r>
+        <w:t>F1 score in this case reached a maximum of 18 on the train set while at 17 on the validation dataset. The batch size 128 and epoch were able to give a lot more data to the neural network to learn and hence it performed quite well on the train as well as test data. EM value reach to a maximum of 11 on the validation which is quite high from previous run. The loss function has a subtle drop but did not change drastically with each run.</w:t>
+      </w:r>
+      <w:bookmarkStart w:id="0" w:name="_GoBack"/>
+      <w:bookmarkEnd w:id="0"/>
+    </w:p>
+    <w:p>
+      <w:pPr>
+        <w:pStyle w:val="Text"/>
+      </w:pPr>
+    </w:p>
+    <w:p>
+      <w:pPr>
+        <w:pStyle w:val="Text"/>
+      </w:pPr>
+    </w:p>
+    <w:p>
+      <w:pPr>
+        <w:pStyle w:val="Text"/>
+      </w:pPr>
+    </w:p>
+    <w:p>
+      <w:pPr>
+        <w:pStyle w:val="Text"/>
+      </w:pPr>
+    </w:p>
+    <w:p>
+      <w:pPr>
+        <w:pStyle w:val="Text"/>
+      </w:pPr>
+    </w:p>
+    <w:p>
+      <w:pPr>
+        <w:pStyle w:val="Text"/>
+      </w:pPr>
+    </w:p>
+    <w:p>
+      <w:pPr>
+        <w:pStyle w:val="Text"/>
+      </w:pPr>
+    </w:p>
+    <w:p>
+      <w:pPr>
+        <w:pStyle w:val="Text"/>
+      </w:pPr>
+    </w:p>
+    <w:p>
+      <w:pPr>
+        <w:pStyle w:val="Text"/>
+      </w:pPr>
+    </w:p>
+    <w:p>
+      <w:pPr>
+        <w:pStyle w:val="Text"/>
+      </w:pPr>
+    </w:p>
+    <w:p>
+      <w:pPr>
+        <w:pStyle w:val="Text"/>
+      </w:pPr>
+    </w:p>
+    <w:p>
+      <w:pPr>
+        <w:pStyle w:val="Text"/>
+      </w:pPr>
+    </w:p>
+    <w:p>
+      <w:pPr>
+        <w:pStyle w:val="Text"/>
+      </w:pPr>
+    </w:p>
+    <w:p>
+      <w:pPr>
+        <w:pStyle w:val="Text"/>
+      </w:pPr>
+    </w:p>
+    <w:p>
+      <w:pPr>
+        <w:pStyle w:val="Text"/>
+      </w:pPr>
+    </w:p>
+    <w:p>
+      <w:pPr>
+        <w:pStyle w:val="Text"/>
+      </w:pPr>
+    </w:p>
+    <w:p>
+      <w:pPr>
+        <w:pStyle w:val="Text"/>
+      </w:pPr>
+    </w:p>
+    <w:p>
+      <w:pPr>
+        <w:pStyle w:val="Text"/>
+      </w:pPr>
+    </w:p>
+    <w:p>
+      <w:pPr>
+        <w:pStyle w:val="Text"/>
+      </w:pPr>
+    </w:p>
+    <w:p>
+      <w:pPr>
+        <w:pStyle w:val="Text"/>
+      </w:pPr>
+    </w:p>
+    <w:p>
+      <w:pPr>
+        <w:pStyle w:val="Text"/>
+      </w:pPr>
+    </w:p>
+    <w:p>
+      <w:pPr>
+        <w:pStyle w:val="Text"/>
+      </w:pPr>
+    </w:p>
+    <w:p>
+      <w:pPr>
+        <w:pStyle w:val="Text"/>
+      </w:pPr>
+    </w:p>
+    <w:p>
+      <w:pPr>
+        <w:pStyle w:val="Text"/>
+      </w:pPr>
+    </w:p>
+    <w:p>
+      <w:pPr>
+        <w:pStyle w:val="Text"/>
+      </w:pPr>
+    </w:p>
+    <w:p>
+      <w:pPr>
+        <w:pStyle w:val="Text"/>
+      </w:pPr>
+    </w:p>
+    <w:p>
+      <w:pPr>
         <w:pStyle w:val="HeadingSection"/>
         <w:ind w:left="0" w:firstLine="0"/>
       </w:pPr>
       <w:r>
-        <w:rPr>
-          <w:noProof/>
-        </w:rPr>
-        <w:drawing>
-          <wp:anchor distT="0" distB="0" distL="114300" distR="114300" simplePos="0" relativeHeight="251661824" behindDoc="0" locked="0" layoutInCell="1" allowOverlap="1" wp14:anchorId="1C18BEE9" wp14:editId="12384845">
-            <wp:simplePos x="0" y="0"/>
-            <wp:positionH relativeFrom="column">
-              <wp:posOffset>-28575</wp:posOffset>
-            </wp:positionH>
-            <wp:positionV relativeFrom="page">
-              <wp:posOffset>447040</wp:posOffset>
-            </wp:positionV>
-            <wp:extent cx="3086100" cy="2315210"/>
-            <wp:effectExtent l="0" t="0" r="0" b="8890"/>
-            <wp:wrapSquare wrapText="bothSides"/>
-            <wp:docPr id="6" name="Picture 6"/>
-            <wp:cNvGraphicFramePr>
-              <a:graphicFrameLocks xmlns:a="http://schemas.openxmlformats.org/drawingml/2006/main" noChangeAspect="1"/>
-            </wp:cNvGraphicFramePr>
-            <a:graphic xmlns:a="http://schemas.openxmlformats.org/drawingml/2006/main">
-              <a:graphicData uri="http://schemas.openxmlformats.org/drawingml/2006/picture">
-                <pic:pic xmlns:pic="http://schemas.openxmlformats.org/drawingml/2006/picture">
-                  <pic:nvPicPr>
-                    <pic:cNvPr id="0" name="Picture 2"/>
-                    <pic:cNvPicPr>
-                      <a:picLocks noChangeAspect="1" noChangeArrowheads="1"/>
-                    </pic:cNvPicPr>
-                  </pic:nvPicPr>
-                  <pic:blipFill>
-                    <a:blip r:embed="rId13">
-                      <a:extLst>
-                        <a:ext uri="{28A0092B-C50C-407E-A947-70E740481C1C}">
-                          <a14:useLocalDpi xmlns:a14="http://schemas.microsoft.com/office/drawing/2010/main" val="0"/>
-                        </a:ext>
-                      </a:extLst>
-                    </a:blip>
-                    <a:srcRect/>
-                    <a:stretch>
-                      <a:fillRect/>
-                    </a:stretch>
-                  </pic:blipFill>
-                  <pic:spPr bwMode="auto">
-                    <a:xfrm>
-                      <a:off x="0" y="0"/>
-                      <a:ext cx="3086100" cy="2315210"/>
-                    </a:xfrm>
-                    <a:prstGeom prst="rect">
-                      <a:avLst/>
-                    </a:prstGeom>
-                    <a:noFill/>
-                  </pic:spPr>
-                </pic:pic>
-              </a:graphicData>
-            </a:graphic>
-          </wp:anchor>
-        </w:drawing>
-      </w:r>
-      <w:r>
         <w:t>5</w:t>
       </w:r>
       <w:r>
@@ -1906,7 +1999,15 @@
         <w:t xml:space="preserve"> Performance </w:t>
       </w:r>
       <w:r>
-        <w:t>is not good enough as we are unable to configure Tensorflow on the GPU/CUDA because of the version issues and working to resolve that issue to utilize the computation to vary more parameters and improve the performance.</w:t>
+        <w:t xml:space="preserve">is not good enough as we are unable to configure </w:t>
+      </w:r>
+      <w:proofErr w:type="spellStart"/>
+      <w:r>
+        <w:t>Tensorflow</w:t>
+      </w:r>
+      <w:proofErr w:type="spellEnd"/>
+      <w:r>
+        <w:t xml:space="preserve"> on the GPU/CUDA because of the version issues and working to resolve that issue to utilize the computation to vary more parameters and improve the performance.</w:t>
       </w:r>
     </w:p>
     <w:p>
@@ -1978,7 +2079,6 @@
         <w:pStyle w:val="HeadingReferences"/>
       </w:pPr>
       <w:r>
-        <w:lastRenderedPageBreak/>
         <w:t>References</w:t>
       </w:r>
     </w:p>
@@ -2249,16 +2349,7 @@
           <w:b w:val="0"/>
           <w:sz w:val="20"/>
         </w:rPr>
-        <w:t xml:space="preserve"> preprint arXiv:1606.02858, </w:t>
-      </w:r>
-      <w:bookmarkStart w:id="0" w:name="_GoBack"/>
-      <w:bookmarkEnd w:id="0"/>
-      <w:r>
-        <w:rPr>
-          <w:b w:val="0"/>
-          <w:sz w:val="20"/>
-        </w:rPr>
-        <w:t>2016.</w:t>
+        <w:t xml:space="preserve"> preprint arXiv:1606.02858, 2016.</w:t>
       </w:r>
     </w:p>
     <w:p>
@@ -4379,7 +4470,7 @@
 </file>
 
 <file path=customXml/itemProps1.xml><?xml version="1.0" encoding="utf-8"?>
-<ds:datastoreItem xmlns:ds="http://schemas.openxmlformats.org/officeDocument/2006/customXml" ds:itemID="{A7B3CD61-9B12-4A77-9671-9B889A036076}">
+<ds:datastoreItem xmlns:ds="http://schemas.openxmlformats.org/officeDocument/2006/customXml" ds:itemID="{75A99B3A-2C1E-4107-827E-11361A846CAA}">
   <ds:schemaRefs>
     <ds:schemaRef ds:uri="http://schemas.openxmlformats.org/officeDocument/2006/bibliography"/>
   </ds:schemaRefs>

</xml_diff>